<commit_message>
Chord fix for A Whole New World
</commit_message>
<xml_diff>
--- a/files/A_Whole_New_World__Aladdin.docx
+++ b/files/A_Whole_New_World__Aladdin.docx
@@ -74,8 +74,20 @@
           <w:szCs w:val="24"/>
         </w:rPr>
         <w:lastRenderedPageBreak/>
-        <w:t>C                  C</w:t>
-      </w:r>
+        <w:t xml:space="preserve">C                  </w:t>
+      </w:r>
+      <w:proofErr w:type="spellStart"/>
+      <w:r>
+        <w:rPr>
+          <w:rFonts w:ascii="Courier" w:hAnsi="Courier" w:cs="Menlo Regular"/>
+          <w:b/>
+          <w:bCs/>
+          <w:sz w:val="24"/>
+          <w:szCs w:val="24"/>
+        </w:rPr>
+        <w:t>C</w:t>
+      </w:r>
+      <w:proofErr w:type="spellEnd"/>
     </w:p>
     <w:p>
       <w:pPr>
@@ -156,15 +168,27 @@
           <w:szCs w:val="24"/>
         </w:rPr>
       </w:pPr>
-      <w:r>
-        <w:rPr>
-          <w:rFonts w:ascii="Courier" w:hAnsi="Courier" w:cs="Menlo Regular"/>
-          <w:b/>
-          <w:bCs/>
-          <w:sz w:val="24"/>
-          <w:szCs w:val="24"/>
-        </w:rPr>
-        <w:t>Dm   -</w:t>
+      <w:proofErr w:type="spellStart"/>
+      <w:r>
+        <w:rPr>
+          <w:rFonts w:ascii="Courier" w:hAnsi="Courier" w:cs="Menlo Regular"/>
+          <w:b/>
+          <w:bCs/>
+          <w:sz w:val="24"/>
+          <w:szCs w:val="24"/>
+        </w:rPr>
+        <w:t>Dm</w:t>
+      </w:r>
+      <w:proofErr w:type="spellEnd"/>
+      <w:r>
+        <w:rPr>
+          <w:rFonts w:ascii="Courier" w:hAnsi="Courier" w:cs="Menlo Regular"/>
+          <w:b/>
+          <w:bCs/>
+          <w:sz w:val="24"/>
+          <w:szCs w:val="24"/>
+        </w:rPr>
+        <w:t xml:space="preserve">   -</w:t>
       </w:r>
       <w:r>
         <w:rPr>
@@ -272,8 +296,20 @@
           <w:sz w:val="24"/>
           <w:szCs w:val="24"/>
         </w:rPr>
-        <w:t>C               C</w:t>
-      </w:r>
+        <w:t xml:space="preserve">C               </w:t>
+      </w:r>
+      <w:proofErr w:type="spellStart"/>
+      <w:r>
+        <w:rPr>
+          <w:rFonts w:ascii="Courier" w:hAnsi="Courier" w:cs="Menlo Regular"/>
+          <w:b/>
+          <w:bCs/>
+          <w:sz w:val="24"/>
+          <w:szCs w:val="24"/>
+        </w:rPr>
+        <w:t>C</w:t>
+      </w:r>
+      <w:proofErr w:type="spellEnd"/>
     </w:p>
     <w:p>
       <w:pPr>
@@ -354,25 +390,59 @@
           <w:szCs w:val="24"/>
         </w:rPr>
       </w:pPr>
-      <w:r>
-        <w:rPr>
-          <w:rFonts w:ascii="Courier" w:hAnsi="Courier" w:cs="Menlo Regular"/>
-          <w:b/>
-          <w:bCs/>
-          <w:sz w:val="24"/>
-          <w:szCs w:val="24"/>
-        </w:rPr>
-        <w:t>Dm -</w:t>
-      </w:r>
-      <w:r>
-        <w:rPr>
-          <w:rFonts w:ascii="Courier" w:hAnsi="Courier" w:cs="Menlo Regular"/>
-          <w:b/>
-          <w:bCs/>
-          <w:sz w:val="24"/>
-          <w:szCs w:val="24"/>
-        </w:rPr>
-        <w:t xml:space="preserve">  E7           Am</w:t>
+      <w:proofErr w:type="spellStart"/>
+      <w:r>
+        <w:rPr>
+          <w:rFonts w:ascii="Courier" w:hAnsi="Courier" w:cs="Menlo Regular"/>
+          <w:b/>
+          <w:bCs/>
+          <w:sz w:val="24"/>
+          <w:szCs w:val="24"/>
+        </w:rPr>
+        <w:t>Dm</w:t>
+      </w:r>
+      <w:proofErr w:type="spellEnd"/>
+      <w:r>
+        <w:rPr>
+          <w:rFonts w:ascii="Courier" w:hAnsi="Courier" w:cs="Menlo Regular"/>
+          <w:b/>
+          <w:bCs/>
+          <w:sz w:val="24"/>
+          <w:szCs w:val="24"/>
+        </w:rPr>
+        <w:t xml:space="preserve"> </w:t>
+      </w:r>
+      <w:proofErr w:type="gramStart"/>
+      <w:r>
+        <w:rPr>
+          <w:rFonts w:ascii="Courier" w:hAnsi="Courier" w:cs="Menlo Regular"/>
+          <w:b/>
+          <w:bCs/>
+          <w:sz w:val="24"/>
+          <w:szCs w:val="24"/>
+        </w:rPr>
+        <w:t>-</w:t>
+      </w:r>
+      <w:r>
+        <w:rPr>
+          <w:rFonts w:ascii="Courier" w:hAnsi="Courier" w:cs="Menlo Regular"/>
+          <w:b/>
+          <w:bCs/>
+          <w:sz w:val="24"/>
+          <w:szCs w:val="24"/>
+        </w:rPr>
+        <w:t xml:space="preserve">  E7</w:t>
+      </w:r>
+      <w:proofErr w:type="gramEnd"/>
+      <w:r>
+        <w:rPr>
+          <w:rFonts w:ascii="Courier" w:hAnsi="Courier" w:cs="Menlo Regular"/>
+          <w:b/>
+          <w:bCs/>
+          <w:sz w:val="24"/>
+          <w:szCs w:val="24"/>
+        </w:rPr>
+        <w:t xml:space="preserve">           Am</w:t>
       </w:r>
     </w:p>
     <w:p>
@@ -580,7 +650,18 @@
           <w:sz w:val="24"/>
           <w:szCs w:val="24"/>
         </w:rPr>
-        <w:t xml:space="preserve">  -</w:t>
+        <w:t xml:space="preserve">  </w:t>
+      </w:r>
+      <w:proofErr w:type="gramStart"/>
+      <w:r>
+        <w:rPr>
+          <w:rFonts w:ascii="Courier" w:hAnsi="Courier" w:cs="Menlo Regular"/>
+          <w:b/>
+          <w:bCs/>
+          <w:sz w:val="24"/>
+          <w:szCs w:val="24"/>
+        </w:rPr>
+        <w:t>-</w:t>
       </w:r>
       <w:r>
         <w:rPr>
@@ -592,6 +673,7 @@
         </w:rPr>
         <w:t xml:space="preserve">   C</w:t>
       </w:r>
+      <w:proofErr w:type="gramEnd"/>
     </w:p>
     <w:p>
       <w:pPr>
@@ -630,7 +712,18 @@
           <w:sz w:val="24"/>
           <w:szCs w:val="24"/>
         </w:rPr>
-        <w:t xml:space="preserve">   F   -</w:t>
+        <w:t xml:space="preserve">   F   </w:t>
+      </w:r>
+      <w:proofErr w:type="gramStart"/>
+      <w:r>
+        <w:rPr>
+          <w:rFonts w:ascii="Courier" w:hAnsi="Courier" w:cs="Menlo Regular"/>
+          <w:b/>
+          <w:bCs/>
+          <w:sz w:val="24"/>
+          <w:szCs w:val="24"/>
+        </w:rPr>
+        <w:t>-</w:t>
       </w:r>
       <w:r>
         <w:rPr>
@@ -642,6 +735,7 @@
         </w:rPr>
         <w:t xml:space="preserve">    C</w:t>
       </w:r>
+      <w:proofErr w:type="gramEnd"/>
     </w:p>
     <w:p>
       <w:pPr>
@@ -680,17 +774,39 @@
           <w:sz w:val="24"/>
           <w:szCs w:val="24"/>
         </w:rPr>
-        <w:t xml:space="preserve">   Am7   -</w:t>
-      </w:r>
-      <w:r>
-        <w:rPr>
-          <w:rFonts w:ascii="Courier" w:hAnsi="Courier" w:cs="Menlo Regular"/>
-          <w:b/>
-          <w:bCs/>
-          <w:sz w:val="24"/>
-          <w:szCs w:val="24"/>
-        </w:rPr>
-        <w:t xml:space="preserve">   D7    G7</w:t>
+        <w:t xml:space="preserve">   Am7   </w:t>
+      </w:r>
+      <w:proofErr w:type="gramStart"/>
+      <w:r>
+        <w:rPr>
+          <w:rFonts w:ascii="Courier" w:hAnsi="Courier" w:cs="Menlo Regular"/>
+          <w:b/>
+          <w:bCs/>
+          <w:sz w:val="24"/>
+          <w:szCs w:val="24"/>
+        </w:rPr>
+        <w:t>-</w:t>
+      </w:r>
+      <w:r>
+        <w:rPr>
+          <w:rFonts w:ascii="Courier" w:hAnsi="Courier" w:cs="Menlo Regular"/>
+          <w:b/>
+          <w:bCs/>
+          <w:sz w:val="24"/>
+          <w:szCs w:val="24"/>
+        </w:rPr>
+        <w:t xml:space="preserve">   D7</w:t>
+      </w:r>
+      <w:proofErr w:type="gramEnd"/>
+      <w:r>
+        <w:rPr>
+          <w:rFonts w:ascii="Courier" w:hAnsi="Courier" w:cs="Menlo Regular"/>
+          <w:b/>
+          <w:bCs/>
+          <w:sz w:val="24"/>
+          <w:szCs w:val="24"/>
+        </w:rPr>
+        <w:t xml:space="preserve">    G7</w:t>
       </w:r>
     </w:p>
     <w:p>
@@ -838,7 +954,18 @@
           <w:sz w:val="24"/>
           <w:szCs w:val="24"/>
         </w:rPr>
-        <w:t xml:space="preserve">   -</w:t>
+        <w:t xml:space="preserve">   </w:t>
+      </w:r>
+      <w:proofErr w:type="gramStart"/>
+      <w:r>
+        <w:rPr>
+          <w:rFonts w:ascii="Courier" w:hAnsi="Courier" w:cs="Menlo Regular"/>
+          <w:b/>
+          <w:bCs/>
+          <w:sz w:val="24"/>
+          <w:szCs w:val="24"/>
+        </w:rPr>
+        <w:t>-</w:t>
       </w:r>
       <w:r>
         <w:rPr>
@@ -850,6 +977,7 @@
         </w:rPr>
         <w:t xml:space="preserve">  C</w:t>
       </w:r>
+      <w:proofErr w:type="gramEnd"/>
     </w:p>
     <w:p>
       <w:pPr>
@@ -888,7 +1016,18 @@
           <w:sz w:val="24"/>
           <w:szCs w:val="24"/>
         </w:rPr>
-        <w:t xml:space="preserve">     F   -</w:t>
+        <w:t xml:space="preserve">     F   </w:t>
+      </w:r>
+      <w:proofErr w:type="gramStart"/>
+      <w:r>
+        <w:rPr>
+          <w:rFonts w:ascii="Courier" w:hAnsi="Courier" w:cs="Menlo Regular"/>
+          <w:b/>
+          <w:bCs/>
+          <w:sz w:val="24"/>
+          <w:szCs w:val="24"/>
+        </w:rPr>
+        <w:t>-</w:t>
       </w:r>
       <w:r>
         <w:rPr>
@@ -900,6 +1039,7 @@
         </w:rPr>
         <w:t xml:space="preserve">   C</w:t>
       </w:r>
+      <w:proofErr w:type="gramEnd"/>
     </w:p>
     <w:p>
       <w:pPr>
@@ -938,17 +1078,39 @@
           <w:sz w:val="24"/>
           <w:szCs w:val="24"/>
         </w:rPr>
-        <w:t xml:space="preserve">     Am7  -</w:t>
-      </w:r>
-      <w:r>
-        <w:rPr>
-          <w:rFonts w:ascii="Courier" w:hAnsi="Courier" w:cs="Menlo Regular"/>
-          <w:b/>
-          <w:bCs/>
-          <w:sz w:val="24"/>
-          <w:szCs w:val="24"/>
-        </w:rPr>
-        <w:t xml:space="preserve">  D7   </w:t>
+        <w:t xml:space="preserve">     Am7  </w:t>
+      </w:r>
+      <w:proofErr w:type="gramStart"/>
+      <w:r>
+        <w:rPr>
+          <w:rFonts w:ascii="Courier" w:hAnsi="Courier" w:cs="Menlo Regular"/>
+          <w:b/>
+          <w:bCs/>
+          <w:sz w:val="24"/>
+          <w:szCs w:val="24"/>
+        </w:rPr>
+        <w:t>-</w:t>
+      </w:r>
+      <w:r>
+        <w:rPr>
+          <w:rFonts w:ascii="Courier" w:hAnsi="Courier" w:cs="Menlo Regular"/>
+          <w:b/>
+          <w:bCs/>
+          <w:sz w:val="24"/>
+          <w:szCs w:val="24"/>
+        </w:rPr>
+        <w:t xml:space="preserve">  D7</w:t>
+      </w:r>
+      <w:proofErr w:type="gramEnd"/>
+      <w:r>
+        <w:rPr>
+          <w:rFonts w:ascii="Courier" w:hAnsi="Courier" w:cs="Menlo Regular"/>
+          <w:b/>
+          <w:bCs/>
+          <w:sz w:val="24"/>
+          <w:szCs w:val="24"/>
+        </w:rPr>
+        <w:t xml:space="preserve">   </w:t>
       </w:r>
       <w:r>
         <w:rPr>
@@ -1066,8 +1228,20 @@
           <w:sz w:val="24"/>
           <w:szCs w:val="24"/>
         </w:rPr>
-        <w:t>C            C</w:t>
-      </w:r>
+        <w:t xml:space="preserve">C            </w:t>
+      </w:r>
+      <w:proofErr w:type="spellStart"/>
+      <w:r>
+        <w:rPr>
+          <w:rFonts w:ascii="Courier" w:hAnsi="Courier" w:cs="Menlo Regular"/>
+          <w:b/>
+          <w:bCs/>
+          <w:sz w:val="24"/>
+          <w:szCs w:val="24"/>
+        </w:rPr>
+        <w:t>C</w:t>
+      </w:r>
+      <w:proofErr w:type="spellEnd"/>
     </w:p>
     <w:p>
       <w:pPr>
@@ -1149,6 +1323,7 @@
           <w:szCs w:val="24"/>
         </w:rPr>
       </w:pPr>
+      <w:proofErr w:type="spellStart"/>
       <w:r>
         <w:rPr>
           <w:rFonts w:ascii="Courier" w:hAnsi="Courier" w:cs="Menlo Regular"/>
@@ -1159,25 +1334,48 @@
         </w:rPr>
         <w:t>Dm</w:t>
       </w:r>
-      <w:r>
-        <w:rPr>
-          <w:rFonts w:ascii="Courier" w:hAnsi="Courier" w:cs="Menlo Regular"/>
-          <w:b/>
-          <w:bCs/>
-          <w:sz w:val="24"/>
-          <w:szCs w:val="24"/>
-        </w:rPr>
-        <w:t xml:space="preserve">   -</w:t>
-      </w:r>
-      <w:r>
-        <w:rPr>
-          <w:rFonts w:ascii="Courier" w:hAnsi="Courier" w:cs="Menlo Regular"/>
-          <w:b/>
-          <w:bCs/>
-          <w:sz w:val="24"/>
-          <w:szCs w:val="24"/>
-        </w:rPr>
-        <w:t xml:space="preserve">   E7            Am</w:t>
+      <w:proofErr w:type="spellEnd"/>
+      <w:r>
+        <w:rPr>
+          <w:rFonts w:ascii="Courier" w:hAnsi="Courier" w:cs="Menlo Regular"/>
+          <w:b/>
+          <w:bCs/>
+          <w:sz w:val="24"/>
+          <w:szCs w:val="24"/>
+        </w:rPr>
+        <w:t xml:space="preserve">   </w:t>
+      </w:r>
+      <w:proofErr w:type="gramStart"/>
+      <w:r>
+        <w:rPr>
+          <w:rFonts w:ascii="Courier" w:hAnsi="Courier" w:cs="Menlo Regular"/>
+          <w:b/>
+          <w:bCs/>
+          <w:sz w:val="24"/>
+          <w:szCs w:val="24"/>
+        </w:rPr>
+        <w:t>-</w:t>
+      </w:r>
+      <w:r>
+        <w:rPr>
+          <w:rFonts w:ascii="Courier" w:hAnsi="Courier" w:cs="Menlo Regular"/>
+          <w:b/>
+          <w:bCs/>
+          <w:sz w:val="24"/>
+          <w:szCs w:val="24"/>
+        </w:rPr>
+        <w:t xml:space="preserve">   E7</w:t>
+      </w:r>
+      <w:proofErr w:type="gramEnd"/>
+      <w:r>
+        <w:rPr>
+          <w:rFonts w:ascii="Courier" w:hAnsi="Courier" w:cs="Menlo Regular"/>
+          <w:b/>
+          <w:bCs/>
+          <w:sz w:val="24"/>
+          <w:szCs w:val="24"/>
+        </w:rPr>
+        <w:t xml:space="preserve">            Am</w:t>
       </w:r>
     </w:p>
     <w:p>
@@ -1373,7 +1571,18 @@
           <w:sz w:val="24"/>
           <w:szCs w:val="24"/>
         </w:rPr>
-        <w:t xml:space="preserve">           F    -</w:t>
+        <w:t xml:space="preserve">           F    </w:t>
+      </w:r>
+      <w:proofErr w:type="gramStart"/>
+      <w:r>
+        <w:rPr>
+          <w:rFonts w:ascii="Courier" w:hAnsi="Courier" w:cs="Menlo Regular"/>
+          <w:b/>
+          <w:bCs/>
+          <w:sz w:val="24"/>
+          <w:szCs w:val="24"/>
+        </w:rPr>
+        <w:t>-</w:t>
       </w:r>
       <w:r>
         <w:rPr>
@@ -1385,6 +1594,7 @@
         </w:rPr>
         <w:t xml:space="preserve">   C</w:t>
       </w:r>
+      <w:proofErr w:type="gramEnd"/>
     </w:p>
     <w:p>
       <w:pPr>
@@ -1423,7 +1633,18 @@
           <w:sz w:val="24"/>
           <w:szCs w:val="24"/>
         </w:rPr>
-        <w:t xml:space="preserve">     F   -</w:t>
+        <w:t xml:space="preserve">     F   </w:t>
+      </w:r>
+      <w:proofErr w:type="gramStart"/>
+      <w:r>
+        <w:rPr>
+          <w:rFonts w:ascii="Courier" w:hAnsi="Courier" w:cs="Menlo Regular"/>
+          <w:b/>
+          <w:bCs/>
+          <w:sz w:val="24"/>
+          <w:szCs w:val="24"/>
+        </w:rPr>
+        <w:t>-</w:t>
       </w:r>
       <w:r>
         <w:rPr>
@@ -1435,6 +1656,7 @@
         </w:rPr>
         <w:t xml:space="preserve">   C</w:t>
       </w:r>
+      <w:proofErr w:type="gramEnd"/>
     </w:p>
     <w:p>
       <w:pPr>
@@ -1473,17 +1695,39 @@
           <w:sz w:val="24"/>
           <w:szCs w:val="24"/>
         </w:rPr>
-        <w:t xml:space="preserve">  Am7  -</w:t>
-      </w:r>
-      <w:r>
-        <w:rPr>
-          <w:rFonts w:ascii="Courier" w:hAnsi="Courier" w:cs="Menlo Regular"/>
-          <w:b/>
-          <w:bCs/>
-          <w:sz w:val="24"/>
-          <w:szCs w:val="24"/>
-        </w:rPr>
-        <w:t xml:space="preserve">   D7      </w:t>
+        <w:t xml:space="preserve">  Am7  </w:t>
+      </w:r>
+      <w:proofErr w:type="gramStart"/>
+      <w:r>
+        <w:rPr>
+          <w:rFonts w:ascii="Courier" w:hAnsi="Courier" w:cs="Menlo Regular"/>
+          <w:b/>
+          <w:bCs/>
+          <w:sz w:val="24"/>
+          <w:szCs w:val="24"/>
+        </w:rPr>
+        <w:t>-</w:t>
+      </w:r>
+      <w:r>
+        <w:rPr>
+          <w:rFonts w:ascii="Courier" w:hAnsi="Courier" w:cs="Menlo Regular"/>
+          <w:b/>
+          <w:bCs/>
+          <w:sz w:val="24"/>
+          <w:szCs w:val="24"/>
+        </w:rPr>
+        <w:t xml:space="preserve">   D7</w:t>
+      </w:r>
+      <w:proofErr w:type="gramEnd"/>
+      <w:r>
+        <w:rPr>
+          <w:rFonts w:ascii="Courier" w:hAnsi="Courier" w:cs="Menlo Regular"/>
+          <w:b/>
+          <w:bCs/>
+          <w:sz w:val="24"/>
+          <w:szCs w:val="24"/>
+        </w:rPr>
+        <w:t xml:space="preserve">      </w:t>
       </w:r>
     </w:p>
     <w:p>
@@ -1755,7 +1999,18 @@
           <w:sz w:val="24"/>
           <w:szCs w:val="24"/>
         </w:rPr>
-        <w:t xml:space="preserve">        F   -</w:t>
+        <w:t xml:space="preserve">        F   </w:t>
+      </w:r>
+      <w:proofErr w:type="gramStart"/>
+      <w:r>
+        <w:rPr>
+          <w:rFonts w:ascii="Courier" w:hAnsi="Courier" w:cs="Menlo Regular"/>
+          <w:b/>
+          <w:bCs/>
+          <w:sz w:val="24"/>
+          <w:szCs w:val="24"/>
+        </w:rPr>
+        <w:t>-</w:t>
       </w:r>
       <w:r>
         <w:rPr>
@@ -1767,6 +2022,7 @@
         </w:rPr>
         <w:t xml:space="preserve">   C</w:t>
       </w:r>
+      <w:proofErr w:type="gramEnd"/>
     </w:p>
     <w:p>
       <w:pPr>
@@ -1805,114 +2061,124 @@
           <w:sz w:val="24"/>
           <w:szCs w:val="24"/>
         </w:rPr>
-        <w:t>Am7 -</w:t>
-      </w:r>
-      <w:bookmarkStart w:id="0" w:name="_GoBack"/>
-      <w:bookmarkEnd w:id="0"/>
-      <w:r>
-        <w:rPr>
-          <w:rFonts w:ascii="Courier" w:hAnsi="Courier" w:cs="Menlo Regular"/>
-          <w:b/>
-          <w:bCs/>
+        <w:t xml:space="preserve">Am7 </w:t>
+      </w:r>
+      <w:proofErr w:type="gramStart"/>
+      <w:r>
+        <w:rPr>
+          <w:rFonts w:ascii="Courier" w:hAnsi="Courier" w:cs="Menlo Regular"/>
+          <w:b/>
+          <w:bCs/>
+          <w:sz w:val="24"/>
+          <w:szCs w:val="24"/>
+        </w:rPr>
+        <w:t xml:space="preserve">- </w:t>
+      </w:r>
+      <w:r>
+        <w:rPr>
+          <w:rFonts w:ascii="Courier" w:hAnsi="Courier" w:cs="Menlo Regular"/>
+          <w:b/>
+          <w:bCs/>
+          <w:sz w:val="24"/>
+          <w:szCs w:val="24"/>
+        </w:rPr>
+        <w:t xml:space="preserve"> D7</w:t>
+      </w:r>
+      <w:proofErr w:type="gramEnd"/>
+      <w:r>
+        <w:rPr>
+          <w:rFonts w:ascii="Courier" w:hAnsi="Courier" w:cs="Menlo Regular"/>
+          <w:b/>
+          <w:bCs/>
+          <w:sz w:val="24"/>
+          <w:szCs w:val="24"/>
+        </w:rPr>
+        <w:t xml:space="preserve">         </w:t>
+      </w:r>
+    </w:p>
+    <w:p>
+      <w:pPr>
+        <w:pStyle w:val="NoSpacing"/>
+        <w:rPr>
+          <w:rFonts w:ascii="Courier" w:hAnsi="Courier" w:cs="Menlo Regular"/>
+          <w:sz w:val="24"/>
+          <w:szCs w:val="24"/>
+        </w:rPr>
+      </w:pPr>
+      <w:r>
+        <w:rPr>
+          <w:rFonts w:ascii="Courier" w:hAnsi="Courier" w:cs="Menlo Regular"/>
+          <w:sz w:val="24"/>
+          <w:szCs w:val="24"/>
+        </w:rPr>
+        <w:t>Let me share this</w:t>
+      </w:r>
+    </w:p>
+    <w:p>
+      <w:pPr>
+        <w:pStyle w:val="NoSpacing"/>
+        <w:rPr>
+          <w:rFonts w:ascii="Courier" w:hAnsi="Courier" w:cs="Menlo Regular"/>
+          <w:b/>
+          <w:bCs/>
+          <w:sz w:val="24"/>
+          <w:szCs w:val="24"/>
+        </w:rPr>
+      </w:pPr>
+      <w:r>
+        <w:rPr>
+          <w:rFonts w:ascii="Courier" w:hAnsi="Courier" w:cs="Menlo Regular"/>
+          <w:b/>
+          <w:bCs/>
+          <w:sz w:val="24"/>
+          <w:szCs w:val="24"/>
+        </w:rPr>
+        <w:t>G7                   C</w:t>
+      </w:r>
+    </w:p>
+    <w:p>
+      <w:pPr>
+        <w:pStyle w:val="NoSpacing"/>
+        <w:rPr>
+          <w:rFonts w:ascii="Courier" w:hAnsi="Courier" w:cs="Menlo Regular"/>
+          <w:sz w:val="24"/>
+          <w:szCs w:val="24"/>
+        </w:rPr>
+      </w:pPr>
+      <w:r>
+        <w:rPr>
+          <w:rFonts w:ascii="Courier" w:hAnsi="Courier" w:cs="Menlo Regular"/>
+          <w:sz w:val="24"/>
+          <w:szCs w:val="24"/>
+        </w:rPr>
+        <w:t>W</w:t>
+      </w:r>
+      <w:r>
+        <w:rPr>
+          <w:rFonts w:ascii="Courier" w:hAnsi="Courier" w:cs="Menlo Regular"/>
+          <w:sz w:val="24"/>
+          <w:szCs w:val="24"/>
+        </w:rPr>
+        <w:t>hole new world with you</w:t>
+      </w:r>
+    </w:p>
+    <w:p>
+      <w:pPr>
+        <w:pStyle w:val="NoSpacing"/>
+        <w:rPr>
+          <w:rFonts w:ascii="Courier" w:hAnsi="Courier" w:cs="Menlo Regular"/>
+          <w:sz w:val="24"/>
+          <w:szCs w:val="24"/>
+        </w:rPr>
+      </w:pPr>
+      <w:r>
+        <w:rPr>
+          <w:rFonts w:ascii="Courier" w:hAnsi="Courier" w:cs="Menlo Regular"/>
           <w:sz w:val="24"/>
           <w:szCs w:val="24"/>
         </w:rPr>
         <w:t xml:space="preserve"> </w:t>
       </w:r>
-      <w:r>
-        <w:rPr>
-          <w:rFonts w:ascii="Courier" w:hAnsi="Courier" w:cs="Menlo Regular"/>
-          <w:b/>
-          <w:bCs/>
-          <w:sz w:val="24"/>
-          <w:szCs w:val="24"/>
-        </w:rPr>
-        <w:t xml:space="preserve"> D7         </w:t>
-      </w:r>
-    </w:p>
-    <w:p>
-      <w:pPr>
-        <w:pStyle w:val="NoSpacing"/>
-        <w:rPr>
-          <w:rFonts w:ascii="Courier" w:hAnsi="Courier" w:cs="Menlo Regular"/>
-          <w:sz w:val="24"/>
-          <w:szCs w:val="24"/>
-        </w:rPr>
-      </w:pPr>
-      <w:r>
-        <w:rPr>
-          <w:rFonts w:ascii="Courier" w:hAnsi="Courier" w:cs="Menlo Regular"/>
-          <w:sz w:val="24"/>
-          <w:szCs w:val="24"/>
-        </w:rPr>
-        <w:t>Let me share this</w:t>
-      </w:r>
-    </w:p>
-    <w:p>
-      <w:pPr>
-        <w:pStyle w:val="NoSpacing"/>
-        <w:rPr>
-          <w:rFonts w:ascii="Courier" w:hAnsi="Courier" w:cs="Menlo Regular"/>
-          <w:b/>
-          <w:bCs/>
-          <w:sz w:val="24"/>
-          <w:szCs w:val="24"/>
-        </w:rPr>
-      </w:pPr>
-      <w:r>
-        <w:rPr>
-          <w:rFonts w:ascii="Courier" w:hAnsi="Courier" w:cs="Menlo Regular"/>
-          <w:b/>
-          <w:bCs/>
-          <w:sz w:val="24"/>
-          <w:szCs w:val="24"/>
-        </w:rPr>
-        <w:t>G7                   C</w:t>
-      </w:r>
-    </w:p>
-    <w:p>
-      <w:pPr>
-        <w:pStyle w:val="NoSpacing"/>
-        <w:rPr>
-          <w:rFonts w:ascii="Courier" w:hAnsi="Courier" w:cs="Menlo Regular"/>
-          <w:sz w:val="24"/>
-          <w:szCs w:val="24"/>
-        </w:rPr>
-      </w:pPr>
-      <w:r>
-        <w:rPr>
-          <w:rFonts w:ascii="Courier" w:hAnsi="Courier" w:cs="Menlo Regular"/>
-          <w:sz w:val="24"/>
-          <w:szCs w:val="24"/>
-        </w:rPr>
-        <w:t>W</w:t>
-      </w:r>
-      <w:r>
-        <w:rPr>
-          <w:rFonts w:ascii="Courier" w:hAnsi="Courier" w:cs="Menlo Regular"/>
-          <w:sz w:val="24"/>
-          <w:szCs w:val="24"/>
-        </w:rPr>
-        <w:t>hole new world with you</w:t>
-      </w:r>
-    </w:p>
-    <w:p>
-      <w:pPr>
-        <w:pStyle w:val="NoSpacing"/>
-        <w:rPr>
-          <w:rFonts w:ascii="Courier" w:hAnsi="Courier" w:cs="Menlo Regular"/>
-          <w:sz w:val="24"/>
-          <w:szCs w:val="24"/>
-        </w:rPr>
-      </w:pPr>
-      <w:r>
-        <w:rPr>
-          <w:rFonts w:ascii="Courier" w:hAnsi="Courier" w:cs="Menlo Regular"/>
-          <w:sz w:val="24"/>
-          <w:szCs w:val="24"/>
-        </w:rPr>
-        <w:t xml:space="preserve"> </w:t>
-      </w:r>
     </w:p>
     <w:p>
       <w:pPr>
@@ -2071,7 +2337,25 @@
           <w:sz w:val="24"/>
           <w:szCs w:val="24"/>
         </w:rPr>
-        <w:t>A wonderous place</w:t>
+        <w:t xml:space="preserve">A </w:t>
+      </w:r>
+      <w:proofErr w:type="spellStart"/>
+      <w:r>
+        <w:rPr>
+          <w:rFonts w:ascii="Courier" w:hAnsi="Courier" w:cs="Menlo Regular"/>
+          <w:sz w:val="24"/>
+          <w:szCs w:val="24"/>
+        </w:rPr>
+        <w:t>wonderous</w:t>
+      </w:r>
+      <w:proofErr w:type="spellEnd"/>
+      <w:r>
+        <w:rPr>
+          <w:rFonts w:ascii="Courier" w:hAnsi="Courier" w:cs="Menlo Regular"/>
+          <w:sz w:val="24"/>
+          <w:szCs w:val="24"/>
+        </w:rPr>
+        <w:t xml:space="preserve"> place</w:t>
       </w:r>
     </w:p>
     <w:p>
@@ -2150,6 +2434,8 @@
           <w:szCs w:val="24"/>
         </w:rPr>
       </w:pPr>
+      <w:bookmarkStart w:id="0" w:name="_GoBack"/>
+      <w:bookmarkEnd w:id="0"/>
       <w:r>
         <w:rPr>
           <w:rFonts w:ascii="Courier" w:hAnsi="Courier" w:cs="Menlo Regular"/>
@@ -2550,10 +2836,10 @@
                                 <w:noProof/>
                               </w:rPr>
                               <w:drawing>
-                                <wp:inline distT="0" distB="0" distL="0" distR="0" wp14:anchorId="47C04FD4" wp14:editId="2F29B98F">
-                                  <wp:extent cx="609600" cy="812800"/>
+                                <wp:inline distT="0" distB="0" distL="0" distR="0" wp14:anchorId="44E454BE" wp14:editId="5BD2EC60">
+                                  <wp:extent cx="558800" cy="812800"/>
                                   <wp:effectExtent l="0" t="0" r="0" b="0"/>
-                                  <wp:docPr id="2" name="Picture 2" descr="Macintosh HD:Users:amelialin:Dropbox:Screenshots:Screenshot 2018-01-28 23.13.23.png"/>
+                                  <wp:docPr id="5" name="Picture 5" descr="Macintosh HD:Users:amelialin:Dropbox:Ukulele:PUGs Meetup Tabs:chord diagrams:Am7.png"/>
                                   <wp:cNvGraphicFramePr>
                                     <a:graphicFrameLocks xmlns:a="http://schemas.openxmlformats.org/drawingml/2006/main" noChangeAspect="1"/>
                                   </wp:cNvGraphicFramePr>
@@ -2561,7 +2847,7 @@
                                     <a:graphicData uri="http://schemas.openxmlformats.org/drawingml/2006/picture">
                                       <pic:pic xmlns:pic="http://schemas.openxmlformats.org/drawingml/2006/picture">
                                         <pic:nvPicPr>
-                                          <pic:cNvPr id="0" name="Picture 2" descr="Macintosh HD:Users:amelialin:Dropbox:Screenshots:Screenshot 2018-01-28 23.13.23.png"/>
+                                          <pic:cNvPr id="0" name="Picture 1" descr="Macintosh HD:Users:amelialin:Dropbox:Ukulele:PUGs Meetup Tabs:chord diagrams:Am7.png"/>
                                           <pic:cNvPicPr>
                                             <a:picLocks noChangeAspect="1" noChangeArrowheads="1"/>
                                           </pic:cNvPicPr>
@@ -2582,7 +2868,7 @@
                                         <pic:spPr bwMode="auto">
                                           <a:xfrm>
                                             <a:off x="0" y="0"/>
-                                            <a:ext cx="609600" cy="812800"/>
+                                            <a:ext cx="558800" cy="812800"/>
                                           </a:xfrm>
                                           <a:prstGeom prst="rect">
                                             <a:avLst/>
@@ -2603,7 +2889,7 @@
                                 <w:noProof/>
                               </w:rPr>
                               <w:drawing>
-                                <wp:inline distT="0" distB="0" distL="0" distR="0" wp14:anchorId="59041E16" wp14:editId="75AA0E95">
+                                <wp:inline distT="0" distB="0" distL="0" distR="0" wp14:anchorId="59041E16" wp14:editId="7CA552FB">
                                   <wp:extent cx="635000" cy="812800"/>
                                   <wp:effectExtent l="0" t="0" r="0" b="0"/>
                                   <wp:docPr id="3" name="Picture 3" descr="Macintosh HD:Users:amelialin:Dropbox:Screenshots:Screenshot 2018-01-28 23.13.46.png"/>
@@ -2758,7 +3044,7 @@
                                     </pic:cNvPicPr>
                                   </pic:nvPicPr>
                                   <pic:blipFill>
-                                    <a:blip r:embed="rId22">
+                                    <a:blip r:embed="rId13">
                                       <a:extLst>
                                         <a:ext uri="{28A0092B-C50C-407E-A947-70E740481C1C}">
                                           <a14:useLocalDpi xmlns:a14="http://schemas.microsoft.com/office/drawing/2010/main" val="0"/>
@@ -2817,7 +3103,7 @@
                                     </pic:cNvPicPr>
                                   </pic:nvPicPr>
                                   <pic:blipFill>
-                                    <a:blip r:embed="rId23">
+                                    <a:blip r:embed="rId14">
                                       <a:extLst>
                                         <a:ext uri="{28A0092B-C50C-407E-A947-70E740481C1C}">
                                           <a14:useLocalDpi xmlns:a14="http://schemas.microsoft.com/office/drawing/2010/main" val="0"/>
@@ -2876,7 +3162,7 @@
                                     </pic:cNvPicPr>
                                   </pic:nvPicPr>
                                   <pic:blipFill>
-                                    <a:blip r:embed="rId24">
+                                    <a:blip r:embed="rId15">
                                       <a:extLst>
                                         <a:ext uri="{28A0092B-C50C-407E-A947-70E740481C1C}">
                                           <a14:useLocalDpi xmlns:a14="http://schemas.microsoft.com/office/drawing/2010/main" val="0"/>
@@ -2929,7 +3215,7 @@
                                     </pic:cNvPicPr>
                                   </pic:nvPicPr>
                                   <pic:blipFill>
-                                    <a:blip r:embed="rId25">
+                                    <a:blip r:embed="rId16">
                                       <a:extLst>
                                         <a:ext uri="{28A0092B-C50C-407E-A947-70E740481C1C}">
                                           <a14:useLocalDpi xmlns:a14="http://schemas.microsoft.com/office/drawing/2010/main" val="0"/>
@@ -2982,7 +3268,7 @@
                                     </pic:cNvPicPr>
                                   </pic:nvPicPr>
                                   <pic:blipFill>
-                                    <a:blip r:embed="rId26">
+                                    <a:blip r:embed="rId17">
                                       <a:extLst>
                                         <a:ext uri="{28A0092B-C50C-407E-A947-70E740481C1C}">
                                           <a14:useLocalDpi xmlns:a14="http://schemas.microsoft.com/office/drawing/2010/main" val="0"/>
@@ -3035,7 +3321,7 @@
                                     </pic:cNvPicPr>
                                   </pic:nvPicPr>
                                   <pic:blipFill>
-                                    <a:blip r:embed="rId27">
+                                    <a:blip r:embed="rId18">
                                       <a:extLst>
                                         <a:ext uri="{28A0092B-C50C-407E-A947-70E740481C1C}">
                                           <a14:useLocalDpi xmlns:a14="http://schemas.microsoft.com/office/drawing/2010/main" val="0"/>
@@ -3071,10 +3357,10 @@
                           <w:noProof/>
                         </w:rPr>
                         <w:drawing>
-                          <wp:inline distT="0" distB="0" distL="0" distR="0" wp14:anchorId="47C04FD4" wp14:editId="2F29B98F">
-                            <wp:extent cx="609600" cy="812800"/>
+                          <wp:inline distT="0" distB="0" distL="0" distR="0" wp14:anchorId="44E454BE" wp14:editId="5BD2EC60">
+                            <wp:extent cx="558800" cy="812800"/>
                             <wp:effectExtent l="0" t="0" r="0" b="0"/>
-                            <wp:docPr id="2" name="Picture 2" descr="Macintosh HD:Users:amelialin:Dropbox:Screenshots:Screenshot 2018-01-28 23.13.23.png"/>
+                            <wp:docPr id="5" name="Picture 5" descr="Macintosh HD:Users:amelialin:Dropbox:Ukulele:PUGs Meetup Tabs:chord diagrams:Am7.png"/>
                             <wp:cNvGraphicFramePr>
                               <a:graphicFrameLocks xmlns:a="http://schemas.openxmlformats.org/drawingml/2006/main" noChangeAspect="1"/>
                             </wp:cNvGraphicFramePr>
@@ -3082,13 +3368,13 @@
                               <a:graphicData uri="http://schemas.openxmlformats.org/drawingml/2006/picture">
                                 <pic:pic xmlns:pic="http://schemas.openxmlformats.org/drawingml/2006/picture">
                                   <pic:nvPicPr>
-                                    <pic:cNvPr id="0" name="Picture 2" descr="Macintosh HD:Users:amelialin:Dropbox:Screenshots:Screenshot 2018-01-28 23.13.23.png"/>
+                                    <pic:cNvPr id="0" name="Picture 1" descr="Macintosh HD:Users:amelialin:Dropbox:Ukulele:PUGs Meetup Tabs:chord diagrams:Am7.png"/>
                                     <pic:cNvPicPr>
                                       <a:picLocks noChangeAspect="1" noChangeArrowheads="1"/>
                                     </pic:cNvPicPr>
                                   </pic:nvPicPr>
                                   <pic:blipFill>
-                                    <a:blip r:embed="rId28">
+                                    <a:blip r:embed="rId19">
                                       <a:extLst>
                                         <a:ext uri="{28A0092B-C50C-407E-A947-70E740481C1C}">
                                           <a14:useLocalDpi xmlns:a14="http://schemas.microsoft.com/office/drawing/2010/main" val="0"/>
@@ -3103,7 +3389,7 @@
                                   <pic:spPr bwMode="auto">
                                     <a:xfrm>
                                       <a:off x="0" y="0"/>
-                                      <a:ext cx="609600" cy="812800"/>
+                                      <a:ext cx="558800" cy="812800"/>
                                     </a:xfrm>
                                     <a:prstGeom prst="rect">
                                       <a:avLst/>
@@ -3124,7 +3410,7 @@
                           <w:noProof/>
                         </w:rPr>
                         <w:drawing>
-                          <wp:inline distT="0" distB="0" distL="0" distR="0" wp14:anchorId="59041E16" wp14:editId="75AA0E95">
+                          <wp:inline distT="0" distB="0" distL="0" distR="0" wp14:anchorId="59041E16" wp14:editId="7CA552FB">
                             <wp:extent cx="635000" cy="812800"/>
                             <wp:effectExtent l="0" t="0" r="0" b="0"/>
                             <wp:docPr id="3" name="Picture 3" descr="Macintosh HD:Users:amelialin:Dropbox:Screenshots:Screenshot 2018-01-28 23.13.46.png"/>
@@ -3141,7 +3427,7 @@
                                     </pic:cNvPicPr>
                                   </pic:nvPicPr>
                                   <pic:blipFill>
-                                    <a:blip r:embed="rId29">
+                                    <a:blip r:embed="rId20">
                                       <a:extLst>
                                         <a:ext uri="{28A0092B-C50C-407E-A947-70E740481C1C}">
                                           <a14:useLocalDpi xmlns:a14="http://schemas.microsoft.com/office/drawing/2010/main" val="0"/>
@@ -3194,7 +3480,7 @@
                                     </pic:cNvPicPr>
                                   </pic:nvPicPr>
                                   <pic:blipFill>
-                                    <a:blip r:embed="rId30">
+                                    <a:blip r:embed="rId21">
                                       <a:extLst>
                                         <a:ext uri="{28A0092B-C50C-407E-A947-70E740481C1C}">
                                           <a14:useLocalDpi xmlns:a14="http://schemas.microsoft.com/office/drawing/2010/main" val="0"/>
@@ -3291,6 +3577,7 @@
         <w:b/>
       </w:rPr>
     </w:pPr>
+    <w:proofErr w:type="gramStart"/>
     <w:r>
       <w:rPr>
         <w:rFonts w:ascii="Courier" w:hAnsi="Courier" w:cs="Menlo Regular"/>
@@ -3298,6 +3585,7 @@
       </w:rPr>
       <w:t>ameliaplaysukulele.com</w:t>
     </w:r>
+    <w:proofErr w:type="gramEnd"/>
     <w:r>
       <w:rPr>
         <w:rFonts w:ascii="Courier" w:hAnsi="Courier" w:cs="Menlo Regular"/>

</xml_diff>